<commit_message>
Projeto Conceitual - Melhorias nos Requisitos Funcionais - Melhorias nos Requisitos Não Funcionais
</commit_message>
<xml_diff>
--- a/Projeto Conceitual/Requisitos/Requisitos_Funcionais.docx
+++ b/Projeto Conceitual/Requisitos/Requisitos_Funcionais.docx
@@ -267,7 +267,7 @@
                 <w:vertAlign w:val="baseline"/>
                 <w:lang w:val="pt-BR"/>
               </w:rPr>
-              <w:t>Deve conter um Player de Áudio capaz de reproduzir a PlayList de arquivos em formato MP3, aleatório ou sequencial.</w:t>
+              <w:t>Deve conter um Player de Áudio capaz de reproduzir a PlayList de arquivos em formato MP3, aleatório ou sequencial, Player Padrão.</w:t>
             </w:r>
           </w:p>
         </w:tc>
@@ -398,16 +398,7 @@
                 <w:vertAlign w:val="baseline"/>
                 <w:lang w:val="pt-BR"/>
               </w:rPr>
-              <w:t xml:space="preserve">Ao reproduzir um arquivo de áudio, juntar a próxima reprodução com efeito de </w:t>
-            </w:r>
-            <w:bookmarkStart w:id="0" w:name="_GoBack"/>
-            <w:bookmarkEnd w:id="0"/>
-            <w:r>
-              <w:rPr>
-                <w:vertAlign w:val="baseline"/>
-                <w:lang w:val="pt-BR"/>
-              </w:rPr>
-              <w:t>transição</w:t>
+              <w:t>Ao reproduzir um arquivo de áudio, juntar a próxima reprodução com efeito de transição</w:t>
             </w:r>
           </w:p>
         </w:tc>
@@ -538,7 +529,7 @@
                 <w:vertAlign w:val="baseline"/>
                 <w:lang w:val="pt-BR"/>
               </w:rPr>
-              <w:t>Cadastrar e reproduzir audio em Streaming no formato MP3</w:t>
+              <w:t>Cadastrar eventos diversos, Vinhetas, Spot, hora certa, mais ainda reproduzir audio em Streaming no formato MP3</w:t>
             </w:r>
           </w:p>
         </w:tc>
@@ -669,7 +660,7 @@
                 <w:vertAlign w:val="baseline"/>
                 <w:lang w:val="pt-BR"/>
               </w:rPr>
-              <w:t>Manter Eventos automatizados e PlayLists dos arquivos de áudio em Banco de Dados</w:t>
+              <w:t>Manter Eventos automatizados e PlayLists dos arquivos de áudio em Banco de Dados, guardando informações e referencias do arquivo</w:t>
             </w:r>
           </w:p>
         </w:tc>
@@ -800,7 +791,7 @@
                 <w:vertAlign w:val="baseline"/>
                 <w:lang w:val="pt-BR"/>
               </w:rPr>
-              <w:t>O sistema deve ser capaz de agendar o Fechamento do sistema e execução automática de aplicações diversas</w:t>
+              <w:t>O sistema deve ser capaz de agendar eventos complexos, execuções e finalizações de sistemas de forma automática independente da aplicação</w:t>
             </w:r>
           </w:p>
         </w:tc>
@@ -931,7 +922,7 @@
                 <w:vertAlign w:val="baseline"/>
                 <w:lang w:val="pt-BR"/>
               </w:rPr>
-              <w:t>O sistema deve ser capaz de agendar o desligamento automático do computador</w:t>
+              <w:t>O sistema deve ser capaz de agendar o desligamento automático do computador, mais ainda a execução do sistema</w:t>
             </w:r>
           </w:p>
         </w:tc>
@@ -1062,7 +1053,7 @@
                 <w:vertAlign w:val="baseline"/>
                 <w:lang w:val="pt-BR"/>
               </w:rPr>
-              <w:t>Realizar constante verificação de conexão com a Internet</w:t>
+              <w:t>Realizar constantes verificações de conexão com a Internet para auxiliar na decisão dos eventos automatizados</w:t>
             </w:r>
           </w:p>
         </w:tc>
@@ -1193,8 +1184,10 @@
                 <w:vertAlign w:val="baseline"/>
                 <w:lang w:val="pt-BR"/>
               </w:rPr>
-              <w:t>Realizar constante verificação da Data e Hora</w:t>
-            </w:r>
+              <w:t>Realizar constantes verificações da Data e Hora para auxiliar na decisão dos eventos automatizados</w:t>
+            </w:r>
+            <w:bookmarkStart w:id="0" w:name="_GoBack"/>
+            <w:bookmarkEnd w:id="0"/>
           </w:p>
         </w:tc>
         <w:tc>

</xml_diff>

<commit_message>
Projeto Conceitual - Melhorias no Diagrama de Atividades - Melhorias no Diagrama de Casos de Uso - Melhorias nos Requisitos Funcionais
</commit_message>
<xml_diff>
--- a/Projeto Conceitual/Requisitos/Requisitos_Funcionais.docx
+++ b/Projeto Conceitual/Requisitos/Requisitos_Funcionais.docx
@@ -1186,8 +1186,146 @@
               </w:rPr>
               <w:t>Realizar constantes verificações da Data e Hora para auxiliar na decisão dos eventos automatizados</w:t>
             </w:r>
+          </w:p>
+        </w:tc>
+        <w:tc>
+          <w:tcPr>
+            <w:tcW w:w="718" w:type="dxa"/>
+          </w:tcPr>
+          <w:p>
+            <w:pPr>
+              <w:rPr>
+                <w:vertAlign w:val="baseline"/>
+                <w:lang w:val="pt-BR"/>
+              </w:rPr>
+            </w:pPr>
+            <w:r>
+              <w:rPr>
+                <w:vertAlign w:val="baseline"/>
+                <w:lang w:val="pt-BR"/>
+              </w:rPr>
+              <w:t>*</w:t>
+            </w:r>
+          </w:p>
+        </w:tc>
+        <w:tc>
+          <w:tcPr>
+            <w:tcW w:w="1639" w:type="dxa"/>
+            <w:vAlign w:val="top"/>
+          </w:tcPr>
+          <w:p>
+            <w:pPr>
+              <w:rPr>
+                <w:vertAlign w:val="baseline"/>
+                <w:lang w:val="pt-BR"/>
+              </w:rPr>
+            </w:pPr>
+            <w:r>
+              <w:rPr>
+                <w:vertAlign w:val="baseline"/>
+                <w:lang w:val="pt-BR"/>
+              </w:rPr>
+              <w:t>Não Comercial</w:t>
+            </w:r>
+          </w:p>
+        </w:tc>
+      </w:tr>
+      <w:tr>
+        <w:tblPrEx>
+          <w:tblBorders>
+            <w:top w:val="single" w:color="auto" w:sz="4" w:space="0"/>
+            <w:left w:val="single" w:color="auto" w:sz="4" w:space="0"/>
+            <w:bottom w:val="single" w:color="auto" w:sz="4" w:space="0"/>
+            <w:right w:val="single" w:color="auto" w:sz="4" w:space="0"/>
+            <w:insideH w:val="single" w:color="auto" w:sz="4" w:space="0"/>
+            <w:insideV w:val="single" w:color="auto" w:sz="4" w:space="0"/>
+          </w:tblBorders>
+          <w:tblLayout w:type="fixed"/>
+          <w:tblCellMar>
+            <w:top w:w="0" w:type="dxa"/>
+            <w:left w:w="108" w:type="dxa"/>
+            <w:bottom w:w="0" w:type="dxa"/>
+            <w:right w:w="108" w:type="dxa"/>
+          </w:tblCellMar>
+        </w:tblPrEx>
+        <w:tc>
+          <w:tcPr>
+            <w:tcW w:w="1593" w:type="dxa"/>
+            <w:vAlign w:val="top"/>
+          </w:tcPr>
+          <w:p>
+            <w:pPr>
+              <w:rPr>
+                <w:vertAlign w:val="baseline"/>
+                <w:lang w:val="pt-BR"/>
+              </w:rPr>
+            </w:pPr>
+            <w:r>
+              <w:rPr>
+                <w:vertAlign w:val="baseline"/>
+                <w:lang w:val="pt-BR"/>
+              </w:rPr>
+              <w:t>( X ) Software</w:t>
+            </w:r>
+          </w:p>
+          <w:p>
+            <w:pPr>
+              <w:rPr>
+                <w:vertAlign w:val="baseline"/>
+                <w:lang w:val="pt-BR"/>
+              </w:rPr>
+            </w:pPr>
+            <w:r>
+              <w:rPr>
+                <w:vertAlign w:val="baseline"/>
+                <w:lang w:val="pt-BR"/>
+              </w:rPr>
+              <w:t xml:space="preserve">( </w:t>
+            </w:r>
             <w:bookmarkStart w:id="0" w:name="_GoBack"/>
             <w:bookmarkEnd w:id="0"/>
+            <w:r>
+              <w:rPr>
+                <w:vertAlign w:val="baseline"/>
+                <w:lang w:val="pt-BR"/>
+              </w:rPr>
+              <w:t xml:space="preserve"> ) Hardware</w:t>
+            </w:r>
+          </w:p>
+          <w:p>
+            <w:pPr>
+              <w:rPr>
+                <w:vertAlign w:val="baseline"/>
+                <w:lang w:val="pt-BR"/>
+              </w:rPr>
+            </w:pPr>
+            <w:r>
+              <w:rPr>
+                <w:vertAlign w:val="baseline"/>
+                <w:lang w:val="pt-BR"/>
+              </w:rPr>
+              <w:t>(  ) Outros</w:t>
+            </w:r>
+          </w:p>
+        </w:tc>
+        <w:tc>
+          <w:tcPr>
+            <w:tcW w:w="4200" w:type="dxa"/>
+          </w:tcPr>
+          <w:p>
+            <w:pPr>
+              <w:rPr>
+                <w:vertAlign w:val="baseline"/>
+                <w:lang w:val="pt-BR"/>
+              </w:rPr>
+            </w:pPr>
+            <w:r>
+              <w:rPr>
+                <w:vertAlign w:val="baseline"/>
+                <w:lang w:val="pt-BR"/>
+              </w:rPr>
+              <w:t>Deve conter um módulo para auxiliar na inserção das vinhetas e spots, caso esteja no modo Manual</w:t>
+            </w:r>
           </w:p>
         </w:tc>
         <w:tc>
@@ -1325,7 +1463,7 @@
     <w:lsdException w:qFormat="1" w:unhideWhenUsed="0" w:uiPriority="0" w:semiHidden="0" w:name="Title"/>
     <w:lsdException w:unhideWhenUsed="0" w:uiPriority="0" w:semiHidden="0" w:name="Closing"/>
     <w:lsdException w:unhideWhenUsed="0" w:uiPriority="0" w:semiHidden="0" w:name="Signature"/>
-    <w:lsdException w:unhideWhenUsed="0" w:uiPriority="0" w:name="Default Paragraph Font"/>
+    <w:lsdException w:qFormat="1" w:unhideWhenUsed="0" w:uiPriority="0" w:name="Default Paragraph Font"/>
     <w:lsdException w:unhideWhenUsed="0" w:uiPriority="0" w:semiHidden="0" w:name="Body Text"/>
     <w:lsdException w:unhideWhenUsed="0" w:uiPriority="0" w:semiHidden="0" w:name="Body Text Indent"/>
     <w:lsdException w:unhideWhenUsed="0" w:uiPriority="0" w:semiHidden="0" w:name="List Continue"/>
@@ -1408,7 +1546,7 @@
     <w:lsdException w:unhideWhenUsed="0" w:uiPriority="0" w:semiHidden="0" w:name="Table Web 2"/>
     <w:lsdException w:unhideWhenUsed="0" w:uiPriority="0" w:semiHidden="0" w:name="Table Web 3"/>
     <w:lsdException w:unhideWhenUsed="0" w:uiPriority="0" w:semiHidden="0" w:name="Balloon Text"/>
-    <w:lsdException w:unhideWhenUsed="0" w:uiPriority="0" w:semiHidden="0" w:name="Table Grid"/>
+    <w:lsdException w:qFormat="1" w:unhideWhenUsed="0" w:uiPriority="0" w:semiHidden="0" w:name="Table Grid"/>
     <w:lsdException w:unhideWhenUsed="0" w:uiPriority="0" w:semiHidden="0" w:name="Table Theme"/>
   </w:latentStyles>
   <w:style w:type="paragraph" w:default="1" w:styleId="1">
@@ -1423,6 +1561,7 @@
   <w:style w:type="character" w:default="1" w:styleId="2">
     <w:name w:val="Default Paragraph Font"/>
     <w:semiHidden/>
+    <w:qFormat/>
     <w:uiPriority w:val="0"/>
   </w:style>
   <w:style w:type="table" w:default="1" w:styleId="3">
@@ -1443,6 +1582,7 @@
   <w:style w:type="table" w:styleId="4">
     <w:name w:val="Table Grid"/>
     <w:basedOn w:val="3"/>
+    <w:qFormat/>
     <w:uiPriority w:val="0"/>
     <w:tblPr>
       <w:tblBorders>

</xml_diff>

<commit_message>
Projeto Conceitual - Melhoria nos Requisitos Funcionais
</commit_message>
<xml_diff>
--- a/Projeto Conceitual/Requisitos/Requisitos_Funcionais.docx
+++ b/Projeto Conceitual/Requisitos/Requisitos_Funcionais.docx
@@ -529,7 +529,7 @@
                 <w:vertAlign w:val="baseline"/>
                 <w:lang w:val="pt-BR"/>
               </w:rPr>
-              <w:t>Cadastrar eventos diversos, Vinhetas, Spot, hora certa, mais ainda reproduzir audio em Streaming no formato MP3</w:t>
+              <w:t>Manter eventos diversos, Vinhetas, Spot, hora certa em audio, Cadastrar e reproduzir Servidor Streaming no formato MP3 em tempo real</w:t>
             </w:r>
           </w:p>
         </w:tc>
@@ -1280,52 +1280,45 @@
                 <w:vertAlign w:val="baseline"/>
                 <w:lang w:val="pt-BR"/>
               </w:rPr>
-              <w:t xml:space="preserve">( </w:t>
+              <w:t>(  ) Hardware</w:t>
+            </w:r>
+          </w:p>
+          <w:p>
+            <w:pPr>
+              <w:rPr>
+                <w:vertAlign w:val="baseline"/>
+                <w:lang w:val="pt-BR"/>
+              </w:rPr>
+            </w:pPr>
+            <w:r>
+              <w:rPr>
+                <w:vertAlign w:val="baseline"/>
+                <w:lang w:val="pt-BR"/>
+              </w:rPr>
+              <w:t>(  ) Outros</w:t>
+            </w:r>
+          </w:p>
+        </w:tc>
+        <w:tc>
+          <w:tcPr>
+            <w:tcW w:w="4200" w:type="dxa"/>
+          </w:tcPr>
+          <w:p>
+            <w:pPr>
+              <w:rPr>
+                <w:vertAlign w:val="baseline"/>
+                <w:lang w:val="pt-BR"/>
+              </w:rPr>
+            </w:pPr>
+            <w:r>
+              <w:rPr>
+                <w:vertAlign w:val="baseline"/>
+                <w:lang w:val="pt-BR"/>
+              </w:rPr>
+              <w:t>Deve conter um módulo para auxiliar na inserção das vinhetas, spots, Servidor Streaming, caso esteja no modo Manual</w:t>
             </w:r>
             <w:bookmarkStart w:id="0" w:name="_GoBack"/>
             <w:bookmarkEnd w:id="0"/>
-            <w:r>
-              <w:rPr>
-                <w:vertAlign w:val="baseline"/>
-                <w:lang w:val="pt-BR"/>
-              </w:rPr>
-              <w:t xml:space="preserve"> ) Hardware</w:t>
-            </w:r>
-          </w:p>
-          <w:p>
-            <w:pPr>
-              <w:rPr>
-                <w:vertAlign w:val="baseline"/>
-                <w:lang w:val="pt-BR"/>
-              </w:rPr>
-            </w:pPr>
-            <w:r>
-              <w:rPr>
-                <w:vertAlign w:val="baseline"/>
-                <w:lang w:val="pt-BR"/>
-              </w:rPr>
-              <w:t>(  ) Outros</w:t>
-            </w:r>
-          </w:p>
-        </w:tc>
-        <w:tc>
-          <w:tcPr>
-            <w:tcW w:w="4200" w:type="dxa"/>
-          </w:tcPr>
-          <w:p>
-            <w:pPr>
-              <w:rPr>
-                <w:vertAlign w:val="baseline"/>
-                <w:lang w:val="pt-BR"/>
-              </w:rPr>
-            </w:pPr>
-            <w:r>
-              <w:rPr>
-                <w:vertAlign w:val="baseline"/>
-                <w:lang w:val="pt-BR"/>
-              </w:rPr>
-              <w:t>Deve conter um módulo para auxiliar na inserção das vinhetas e spots, caso esteja no modo Manual</w:t>
-            </w:r>
           </w:p>
         </w:tc>
         <w:tc>

</xml_diff>

<commit_message>
Projeto Conceitual - Melhorias no Diagrama de Casos de Uso - Melhorias nos Requisitos Funcionais - Criação do Mini Mundo
</commit_message>
<xml_diff>
--- a/Projeto Conceitual/Requisitos/Requisitos_Funcionais.docx
+++ b/Projeto Conceitual/Requisitos/Requisitos_Funcionais.docx
@@ -1317,8 +1317,137 @@
               </w:rPr>
               <w:t>Deve conter um módulo para auxiliar na inserção das vinhetas, spots, Servidor Streaming, caso esteja no modo Manual</w:t>
             </w:r>
-            <w:bookmarkStart w:id="0" w:name="_GoBack"/>
-            <w:bookmarkEnd w:id="0"/>
+          </w:p>
+        </w:tc>
+        <w:tc>
+          <w:tcPr>
+            <w:tcW w:w="718" w:type="dxa"/>
+          </w:tcPr>
+          <w:p>
+            <w:pPr>
+              <w:rPr>
+                <w:vertAlign w:val="baseline"/>
+                <w:lang w:val="pt-BR"/>
+              </w:rPr>
+            </w:pPr>
+            <w:r>
+              <w:rPr>
+                <w:vertAlign w:val="baseline"/>
+                <w:lang w:val="pt-BR"/>
+              </w:rPr>
+              <w:t>*</w:t>
+            </w:r>
+          </w:p>
+        </w:tc>
+        <w:tc>
+          <w:tcPr>
+            <w:tcW w:w="1639" w:type="dxa"/>
+            <w:vAlign w:val="top"/>
+          </w:tcPr>
+          <w:p>
+            <w:pPr>
+              <w:rPr>
+                <w:vertAlign w:val="baseline"/>
+                <w:lang w:val="pt-BR"/>
+              </w:rPr>
+            </w:pPr>
+            <w:r>
+              <w:rPr>
+                <w:vertAlign w:val="baseline"/>
+                <w:lang w:val="pt-BR"/>
+              </w:rPr>
+              <w:t>Não Comercial</w:t>
+            </w:r>
+          </w:p>
+        </w:tc>
+      </w:tr>
+      <w:tr>
+        <w:tblPrEx>
+          <w:tblBorders>
+            <w:top w:val="single" w:color="auto" w:sz="4" w:space="0"/>
+            <w:left w:val="single" w:color="auto" w:sz="4" w:space="0"/>
+            <w:bottom w:val="single" w:color="auto" w:sz="4" w:space="0"/>
+            <w:right w:val="single" w:color="auto" w:sz="4" w:space="0"/>
+            <w:insideH w:val="single" w:color="auto" w:sz="4" w:space="0"/>
+            <w:insideV w:val="single" w:color="auto" w:sz="4" w:space="0"/>
+          </w:tblBorders>
+          <w:tblLayout w:type="fixed"/>
+          <w:tblCellMar>
+            <w:top w:w="0" w:type="dxa"/>
+            <w:left w:w="108" w:type="dxa"/>
+            <w:bottom w:w="0" w:type="dxa"/>
+            <w:right w:w="108" w:type="dxa"/>
+          </w:tblCellMar>
+        </w:tblPrEx>
+        <w:tc>
+          <w:tcPr>
+            <w:tcW w:w="1593" w:type="dxa"/>
+            <w:vAlign w:val="top"/>
+          </w:tcPr>
+          <w:p>
+            <w:pPr>
+              <w:rPr>
+                <w:vertAlign w:val="baseline"/>
+                <w:lang w:val="pt-BR"/>
+              </w:rPr>
+            </w:pPr>
+            <w:r>
+              <w:rPr>
+                <w:vertAlign w:val="baseline"/>
+                <w:lang w:val="pt-BR"/>
+              </w:rPr>
+              <w:t>( X ) Software</w:t>
+            </w:r>
+          </w:p>
+          <w:p>
+            <w:pPr>
+              <w:rPr>
+                <w:vertAlign w:val="baseline"/>
+                <w:lang w:val="pt-BR"/>
+              </w:rPr>
+            </w:pPr>
+            <w:r>
+              <w:rPr>
+                <w:vertAlign w:val="baseline"/>
+                <w:lang w:val="pt-BR"/>
+              </w:rPr>
+              <w:t>(  ) Hardware</w:t>
+            </w:r>
+          </w:p>
+          <w:p>
+            <w:pPr>
+              <w:rPr>
+                <w:vertAlign w:val="baseline"/>
+                <w:lang w:val="pt-BR"/>
+              </w:rPr>
+            </w:pPr>
+            <w:r>
+              <w:rPr>
+                <w:vertAlign w:val="baseline"/>
+                <w:lang w:val="pt-BR"/>
+              </w:rPr>
+              <w:t>(  ) Outros</w:t>
+            </w:r>
+          </w:p>
+        </w:tc>
+        <w:tc>
+          <w:tcPr>
+            <w:tcW w:w="4200" w:type="dxa"/>
+          </w:tcPr>
+          <w:p>
+            <w:pPr>
+              <w:rPr>
+                <w:vertAlign w:val="baseline"/>
+                <w:lang w:val="pt-BR"/>
+              </w:rPr>
+            </w:pPr>
+            <w:r>
+              <w:rPr>
+                <w:vertAlign w:val="baseline"/>
+                <w:lang w:val="pt-BR"/>
+              </w:rPr>
+              <w:t>Deve conter um módulo para auxiliar na reprodução das programações gravadas, sendo que ao término seja redirecionado a PlayList</w:t>
+            </w:r>
           </w:p>
         </w:tc>
         <w:tc>
@@ -1370,6 +1499,8 @@
           <w:lang w:val="pt-BR"/>
         </w:rPr>
       </w:pPr>
+      <w:bookmarkStart w:id="0" w:name="_GoBack"/>
+      <w:bookmarkEnd w:id="0"/>
     </w:p>
     <w:sectPr>
       <w:pgSz w:w="11906" w:h="16838"/>

</xml_diff>